<commit_message>
ver 1.0.5: Se mejoro el cv final
</commit_message>
<xml_diff>
--- a/docs/job/docs/cv_EJCC.docx
+++ b/docs/job/docs/cv_EJCC.docx
@@ -455,17 +455,7 @@
                 <w:sz w:val="18"/>
                 <w:szCs w:val="18"/>
               </w:rPr>
-              <w:t xml:space="preserve">, </w:t>
-            </w:r>
-            <w:r>
-              <w:rPr>
-                <w:rStyle w:val="documentleft-boxskillpaddedline"/>
-                <w:rFonts w:ascii="Saira" w:eastAsia="Saira" w:hAnsi="Saira" w:cs="Saira"/>
-                <w:color w:val="FFFFFF"/>
-                <w:sz w:val="18"/>
-                <w:szCs w:val="18"/>
-              </w:rPr>
-              <w:t>Ionic</w:t>
+              <w:t>, Ionic</w:t>
             </w:r>
           </w:p>
           <w:p>
@@ -1234,12 +1224,15 @@
                 <w:ilvl w:val="0"/>
                 <w:numId w:val="5"/>
               </w:numPr>
+              <w:pBdr>
+                <w:left w:val="none" w:sz="0" w:space="0" w:color="auto"/>
+              </w:pBdr>
               <w:spacing w:line="260" w:lineRule="atLeast"/>
-              <w:ind w:right="600"/>
+              <w:ind w:left="840" w:right="600" w:hanging="223"/>
               <w:rPr>
                 <w:rStyle w:val="documentleft-boxCharacter"/>
                 <w:rFonts w:ascii="Saira" w:eastAsia="Saira" w:hAnsi="Saira" w:cs="Saira"/>
-                <w:color w:val="242424"/>
+                <w:color w:val="FFFFFF"/>
                 <w:sz w:val="18"/>
                 <w:szCs w:val="18"/>
                 <w:shd w:val="clear" w:color="auto" w:fill="auto"/>
@@ -1323,18 +1316,7 @@
                 <w:szCs w:val="18"/>
                 <w:shd w:val="clear" w:color="auto" w:fill="auto"/>
               </w:rPr>
-              <w:t xml:space="preserve"> </w:t>
-            </w:r>
-            <w:r>
-              <w:rPr>
-                <w:rStyle w:val="documentdocumentleftcell"/>
-                <w:rFonts w:ascii="Saira" w:eastAsia="Saira" w:hAnsi="Saira" w:cs="Saira"/>
-                <w:color w:val="FFFFFF"/>
-                <w:sz w:val="18"/>
-                <w:szCs w:val="18"/>
-                <w:shd w:val="clear" w:color="auto" w:fill="auto"/>
-              </w:rPr>
-              <w:t>planificación de la oferta educativa en distintos niveles.</w:t>
+              <w:t xml:space="preserve"> planificación de la oferta educativa en distintos niveles.</w:t>
             </w:r>
             <w:r>
               <w:rPr>
@@ -1912,27 +1894,7 @@
                   <w:sz w:val="20"/>
                   <w:szCs w:val="18"/>
                 </w:rPr>
-                <w:t>Portafol</w:t>
-              </w:r>
-              <w:r>
-                <w:rPr>
-                  <w:rStyle w:val="Hipervnculo"/>
-                  <w:rFonts w:ascii="Saira" w:eastAsia="Saira" w:hAnsi="Saira" w:cs="Saira"/>
-                  <w:color w:val="002060"/>
-                  <w:sz w:val="20"/>
-                  <w:szCs w:val="18"/>
-                </w:rPr>
-                <w:t>i</w:t>
-              </w:r>
-              <w:r>
-                <w:rPr>
-                  <w:rStyle w:val="Hipervnculo"/>
-                  <w:rFonts w:ascii="Saira" w:eastAsia="Saira" w:hAnsi="Saira" w:cs="Saira"/>
-                  <w:color w:val="002060"/>
-                  <w:sz w:val="20"/>
-                  <w:szCs w:val="18"/>
-                </w:rPr>
-                <w:t>o web</w:t>
+                <w:t>Portafolio web</w:t>
               </w:r>
             </w:hyperlink>
             <w:r>
@@ -2912,7 +2874,19 @@
                 <w:sz w:val="18"/>
                 <w:szCs w:val="18"/>
               </w:rPr>
-              <w:t>Colaboración con equipos multidisciplinarios para entregar soluciones funcionales y de alto impacto.</w:t>
+              <w:t>Colaboración con equipos multidisciplinari</w:t>
+            </w:r>
+            <w:bookmarkStart w:id="0" w:name="_GoBack"/>
+            <w:bookmarkEnd w:id="0"/>
+            <w:r>
+              <w:rPr>
+                <w:rStyle w:val="span"/>
+                <w:rFonts w:ascii="Saira" w:eastAsia="Saira" w:hAnsi="Saira" w:cs="Saira"/>
+                <w:color w:val="000000"/>
+                <w:sz w:val="18"/>
+                <w:szCs w:val="18"/>
+              </w:rPr>
+              <w:t>os para entregar soluciones funcionales y de alto impacto.</w:t>
             </w:r>
           </w:p>
           <w:p>
@@ -3133,8 +3107,6 @@
               </w:rPr>
               <w:t>.</w:t>
             </w:r>
-            <w:bookmarkStart w:id="0" w:name="_GoBack"/>
-            <w:bookmarkEnd w:id="0"/>
           </w:p>
           <w:p>
             <w:pPr>

</xml_diff>